<commit_message>
Updated observations and jupyter notebook.
</commit_message>
<xml_diff>
--- a/HeroesOfPymoli/Heroes_of_Pymoli_Observations.docx
+++ b/HeroesOfPymoli/Heroes_of_Pymoli_Observations.docx
@@ -20,47 +20,52 @@
           <w:sz w:val="28"/>
           <w:szCs w:val="28"/>
         </w:rPr>
-        <w:t>Heroes of Pymoli Observations</w:t>
+        <w:t>Kaylon Young</w:t>
       </w:r>
     </w:p>
     <w:p>
       <w:pPr>
         <w:rPr>
           <w:rFonts w:asciiTheme="majorHAnsi" w:hAnsiTheme="majorHAnsi" w:cstheme="majorHAnsi"/>
-        </w:rPr>
-      </w:pPr>
+          <w:b/>
+          <w:bCs/>
+          <w:sz w:val="28"/>
+          <w:szCs w:val="28"/>
+        </w:rPr>
+      </w:pPr>
+      <w:r>
+        <w:rPr>
+          <w:rFonts w:asciiTheme="majorHAnsi" w:hAnsiTheme="majorHAnsi" w:cstheme="majorHAnsi"/>
+          <w:b/>
+          <w:bCs/>
+          <w:sz w:val="28"/>
+          <w:szCs w:val="28"/>
+        </w:rPr>
+        <w:t>Heroes of Pymoli Observations</w:t>
+      </w:r>
     </w:p>
     <w:p>
       <w:pPr>
         <w:rPr>
           <w:rFonts w:asciiTheme="majorHAnsi" w:hAnsiTheme="majorHAnsi" w:cstheme="majorHAnsi"/>
-          <w:sz w:val="24"/>
-          <w:szCs w:val="24"/>
-        </w:rPr>
-      </w:pPr>
-      <w:r>
-        <w:rPr>
-          <w:rFonts w:asciiTheme="majorHAnsi" w:hAnsiTheme="majorHAnsi" w:cstheme="majorHAnsi"/>
-          <w:sz w:val="24"/>
-          <w:szCs w:val="24"/>
-        </w:rPr>
-        <w:t>T</w:t>
-      </w:r>
-      <w:r>
-        <w:rPr>
-          <w:rFonts w:asciiTheme="majorHAnsi" w:hAnsiTheme="majorHAnsi" w:cstheme="majorHAnsi"/>
-          <w:sz w:val="24"/>
-          <w:szCs w:val="24"/>
-        </w:rPr>
-        <w:t>hree observable trends based on the</w:t>
-      </w:r>
-      <w:r>
-        <w:rPr>
-          <w:rFonts w:asciiTheme="majorHAnsi" w:hAnsiTheme="majorHAnsi" w:cstheme="majorHAnsi"/>
-          <w:sz w:val="24"/>
-          <w:szCs w:val="24"/>
-        </w:rPr>
-        <w:t xml:space="preserve"> Heroes of Pymoli data are:</w:t>
+        </w:rPr>
+      </w:pPr>
+    </w:p>
+    <w:p>
+      <w:pPr>
+        <w:rPr>
+          <w:rFonts w:asciiTheme="majorHAnsi" w:hAnsiTheme="majorHAnsi" w:cstheme="majorHAnsi"/>
+          <w:sz w:val="24"/>
+          <w:szCs w:val="24"/>
+        </w:rPr>
+      </w:pPr>
+      <w:r>
+        <w:rPr>
+          <w:rFonts w:asciiTheme="majorHAnsi" w:hAnsiTheme="majorHAnsi" w:cstheme="majorHAnsi"/>
+          <w:sz w:val="24"/>
+          <w:szCs w:val="24"/>
+        </w:rPr>
+        <w:t>Three observable trends based on the Heroes of Pymoli data are:</w:t>
       </w:r>
     </w:p>
     <w:p>
@@ -82,7 +87,79 @@
           <w:sz w:val="24"/>
           <w:szCs w:val="24"/>
         </w:rPr>
-        <w:t>84% of players who purchase items are male.  They also account for most of the total purchase value.</w:t>
+        <w:t>Males are the majority (</w:t>
+      </w:r>
+      <w:r>
+        <w:rPr>
+          <w:rFonts w:asciiTheme="majorHAnsi" w:hAnsiTheme="majorHAnsi" w:cstheme="majorHAnsi"/>
+          <w:sz w:val="24"/>
+          <w:szCs w:val="24"/>
+        </w:rPr>
+        <w:t>84%</w:t>
+      </w:r>
+      <w:r>
+        <w:rPr>
+          <w:rFonts w:asciiTheme="majorHAnsi" w:hAnsiTheme="majorHAnsi" w:cstheme="majorHAnsi"/>
+          <w:sz w:val="24"/>
+          <w:szCs w:val="24"/>
+        </w:rPr>
+        <w:t>)</w:t>
+      </w:r>
+      <w:r>
+        <w:rPr>
+          <w:rFonts w:asciiTheme="majorHAnsi" w:hAnsiTheme="majorHAnsi" w:cstheme="majorHAnsi"/>
+          <w:sz w:val="24"/>
+          <w:szCs w:val="24"/>
+        </w:rPr>
+        <w:t xml:space="preserve"> of players who purchase items.  </w:t>
+      </w:r>
+      <w:r>
+        <w:rPr>
+          <w:rFonts w:asciiTheme="majorHAnsi" w:hAnsiTheme="majorHAnsi" w:cstheme="majorHAnsi"/>
+          <w:sz w:val="24"/>
+          <w:szCs w:val="24"/>
+        </w:rPr>
+        <w:t>The</w:t>
+      </w:r>
+      <w:r>
+        <w:rPr>
+          <w:rFonts w:asciiTheme="majorHAnsi" w:hAnsiTheme="majorHAnsi" w:cstheme="majorHAnsi"/>
+          <w:sz w:val="24"/>
+          <w:szCs w:val="24"/>
+        </w:rPr>
+        <w:t>refore,</w:t>
+      </w:r>
+      <w:r>
+        <w:rPr>
+          <w:rFonts w:asciiTheme="majorHAnsi" w:hAnsiTheme="majorHAnsi" w:cstheme="majorHAnsi"/>
+          <w:sz w:val="24"/>
+          <w:szCs w:val="24"/>
+        </w:rPr>
+        <w:t xml:space="preserve"> they account for </w:t>
+      </w:r>
+      <w:r>
+        <w:rPr>
+          <w:rFonts w:asciiTheme="majorHAnsi" w:hAnsiTheme="majorHAnsi" w:cstheme="majorHAnsi"/>
+          <w:sz w:val="24"/>
+          <w:szCs w:val="24"/>
+        </w:rPr>
+        <w:t>most</w:t>
+      </w:r>
+      <w:r>
+        <w:rPr>
+          <w:rFonts w:asciiTheme="majorHAnsi" w:hAnsiTheme="majorHAnsi" w:cstheme="majorHAnsi"/>
+          <w:sz w:val="24"/>
+          <w:szCs w:val="24"/>
+        </w:rPr>
+        <w:t xml:space="preserve"> of the total purchases and total purchase value</w:t>
+      </w:r>
+      <w:r>
+        <w:rPr>
+          <w:rFonts w:asciiTheme="majorHAnsi" w:hAnsiTheme="majorHAnsi" w:cstheme="majorHAnsi"/>
+          <w:sz w:val="24"/>
+          <w:szCs w:val="24"/>
+        </w:rPr>
+        <w:t>.</w:t>
       </w:r>
     </w:p>
     <w:p>
@@ -168,7 +245,15 @@
           <w:sz w:val="24"/>
           <w:szCs w:val="24"/>
         </w:rPr>
-        <w:t xml:space="preserve">  However, players over 40 have the highest average total purchase per person, even though they account for 2% of total players.</w:t>
+        <w:t xml:space="preserve">  </w:t>
+      </w:r>
+      <w:r>
+        <w:rPr>
+          <w:rFonts w:asciiTheme="majorHAnsi" w:hAnsiTheme="majorHAnsi" w:cstheme="majorHAnsi"/>
+          <w:sz w:val="24"/>
+          <w:szCs w:val="24"/>
+        </w:rPr>
+        <w:t xml:space="preserve">Players over 40 have the lowest total purchase value and average total purchase per person.  </w:t>
       </w:r>
     </w:p>
     <w:p>
@@ -207,6 +292,23 @@
           <w:szCs w:val="24"/>
         </w:rPr>
         <w:t xml:space="preserve"> the most popular items and most profitable items.</w:t>
+      </w:r>
+    </w:p>
+    <w:p>
+      <w:pPr>
+        <w:rPr>
+          <w:rFonts w:asciiTheme="majorHAnsi" w:hAnsiTheme="majorHAnsi" w:cstheme="majorHAnsi"/>
+          <w:sz w:val="24"/>
+          <w:szCs w:val="24"/>
+        </w:rPr>
+      </w:pPr>
+      <w:r>
+        <w:rPr>
+          <w:rFonts w:asciiTheme="majorHAnsi" w:hAnsiTheme="majorHAnsi" w:cstheme="majorHAnsi"/>
+          <w:sz w:val="24"/>
+          <w:szCs w:val="24"/>
+        </w:rPr>
+        <w:t>Heroes of Pymoli player are overwhelmingly male.  Players are older teens and young adults.  These two groups accounts for most of the total purchase value.</w:t>
       </w:r>
     </w:p>
     <w:sectPr>

</xml_diff>